<commit_message>
ejercicios 4 con php
</commit_message>
<xml_diff>
--- a/Principios Web/Actividad  Entornos.docx
+++ b/Principios Web/Actividad  Entornos.docx
@@ -233,6 +233,36 @@
           </wp:inline>
         </w:drawing>
       </w:r>
+    </w:p>
+    <w:p>
+      <w:pPr>
+        <w:spacing w:before="0" w:line="360" w:lineRule="auto"/>
+        <w:jc w:val="both"/>
+        <w:rPr>
+          <w:rFonts w:asciiTheme="majorHAnsi" w:eastAsia="Times New Roman" w:hAnsiTheme="majorHAnsi" w:cstheme="majorHAnsi"/>
+          <w:color w:val="000000"/>
+          <w:sz w:val="24"/>
+        </w:rPr>
+      </w:pPr>
+    </w:p>
+    <w:p>
+      <w:pPr>
+        <w:spacing w:before="0" w:line="360" w:lineRule="auto"/>
+        <w:jc w:val="both"/>
+        <w:rPr>
+          <w:rFonts w:asciiTheme="majorHAnsi" w:eastAsia="Times New Roman" w:hAnsiTheme="majorHAnsi" w:cstheme="majorHAnsi"/>
+          <w:color w:val="000000"/>
+          <w:sz w:val="24"/>
+        </w:rPr>
+      </w:pPr>
+      <w:r>
+        <w:rPr>
+          <w:rFonts w:asciiTheme="majorHAnsi" w:eastAsia="Times New Roman" w:hAnsiTheme="majorHAnsi" w:cstheme="majorHAnsi"/>
+          <w:color w:val="000000"/>
+          <w:sz w:val="24"/>
+        </w:rPr>
+        <w:t>La actividad en el repo se llama index.html</w:t>
+      </w:r>
       <w:bookmarkStart w:id="0" w:name="_GoBack"/>
       <w:bookmarkEnd w:id="0"/>
     </w:p>
@@ -833,6 +863,7 @@
     <w:lsdException w:name="HTML Sample" w:semiHidden="1" w:unhideWhenUsed="1"/>
     <w:lsdException w:name="HTML Typewriter" w:semiHidden="1" w:unhideWhenUsed="1"/>
     <w:lsdException w:name="HTML Variable" w:semiHidden="1" w:unhideWhenUsed="1"/>
+    <w:lsdException w:name="Normal Table" w:semiHidden="1" w:unhideWhenUsed="1"/>
     <w:lsdException w:name="annotation subject" w:semiHidden="1" w:unhideWhenUsed="1"/>
     <w:lsdException w:name="No List" w:semiHidden="1" w:unhideWhenUsed="1"/>
     <w:lsdException w:name="Outline List 1" w:semiHidden="1" w:unhideWhenUsed="1"/>
@@ -875,8 +906,11 @@
     <w:lsdException w:name="Table Contemporary" w:semiHidden="1" w:unhideWhenUsed="1"/>
     <w:lsdException w:name="Table Elegant" w:semiHidden="1" w:unhideWhenUsed="1"/>
     <w:lsdException w:name="Table Professional" w:semiHidden="1" w:unhideWhenUsed="1"/>
+    <w:lsdException w:name="Table Subtle 1" w:semiHidden="1" w:unhideWhenUsed="1"/>
     <w:lsdException w:name="Table Subtle 2" w:semiHidden="1" w:unhideWhenUsed="1"/>
     <w:lsdException w:name="Table Web 1" w:semiHidden="1" w:unhideWhenUsed="1"/>
+    <w:lsdException w:name="Table Web 2" w:semiHidden="1" w:unhideWhenUsed="1"/>
+    <w:lsdException w:name="Table Web 3" w:semiHidden="1" w:unhideWhenUsed="1"/>
     <w:lsdException w:name="Balloon Text" w:semiHidden="1" w:unhideWhenUsed="1"/>
     <w:lsdException w:name="Table Grid" w:uiPriority="39"/>
     <w:lsdException w:name="Table Theme" w:semiHidden="1" w:unhideWhenUsed="1"/>
@@ -26270,6 +26304,24 @@
 </file>
 
 <file path=customXml/item1.xml><?xml version="1.0" encoding="utf-8"?>
+<p:properties xmlns:p="http://schemas.microsoft.com/office/2006/metadata/properties" xmlns:xsi="http://www.w3.org/2001/XMLSchema-instance" xmlns:pc="http://schemas.microsoft.com/office/infopath/2007/PartnerControls">
+  <documentManagement>
+    <Status xmlns="71af3243-3dd4-4a8d-8c0d-dd76da1f02a5">Not started</Status>
+    <MediaServiceKeyPoints xmlns="71af3243-3dd4-4a8d-8c0d-dd76da1f02a5" xsi:nil="true"/>
+  </documentManagement>
+</p:properties>
+</file>
+
+<file path=customXml/item2.xml><?xml version="1.0" encoding="utf-8"?>
+<?mso-contentType ?>
+<FormTemplates xmlns="http://schemas.microsoft.com/sharepoint/v3/contenttype/forms">
+  <Display>DocumentLibraryForm</Display>
+  <Edit>DocumentLibraryForm</Edit>
+  <New>DocumentLibraryForm</New>
+</FormTemplates>
+</file>
+
+<file path=customXml/item3.xml><?xml version="1.0" encoding="utf-8"?>
 <ct:contentTypeSchema xmlns:ct="http://schemas.microsoft.com/office/2006/metadata/contentType" xmlns:ma="http://schemas.microsoft.com/office/2006/metadata/properties/metaAttributes" ct:_="" ma:_="" ma:contentTypeName="Document" ma:contentTypeID="0x01010079F111ED35F8CC479449609E8A0923A6" ma:contentTypeVersion="12" ma:contentTypeDescription="Create a new document." ma:contentTypeScope="" ma:versionID="a8a52e8c320b9a064ae3583ae3861c92">
   <xsd:schema xmlns:xsd="http://www.w3.org/2001/XMLSchema" xmlns:xs="http://www.w3.org/2001/XMLSchema" xmlns:p="http://schemas.microsoft.com/office/2006/metadata/properties" xmlns:ns2="71af3243-3dd4-4a8d-8c0d-dd76da1f02a5" xmlns:ns3="16c05727-aa75-4e4a-9b5f-8a80a1165891" targetNamespace="http://schemas.microsoft.com/office/2006/metadata/properties" ma:root="true" ma:fieldsID="88020cb39231a0945110f9cd888b521a" ns2:_="" ns3:_="">
     <xsd:import namespace="71af3243-3dd4-4a8d-8c0d-dd76da1f02a5"/>
@@ -26490,29 +26542,29 @@
 </ct:contentTypeSchema>
 </file>
 
-<file path=customXml/item2.xml><?xml version="1.0" encoding="utf-8"?>
-<?mso-contentType ?>
-<FormTemplates xmlns="http://schemas.microsoft.com/sharepoint/v3/contenttype/forms">
-  <Display>DocumentLibraryForm</Display>
-  <Edit>DocumentLibraryForm</Edit>
-  <New>DocumentLibraryForm</New>
-</FormTemplates>
-</file>
-
-<file path=customXml/item3.xml><?xml version="1.0" encoding="utf-8"?>
-<p:properties xmlns:p="http://schemas.microsoft.com/office/2006/metadata/properties" xmlns:xsi="http://www.w3.org/2001/XMLSchema-instance" xmlns:pc="http://schemas.microsoft.com/office/infopath/2007/PartnerControls">
-  <documentManagement>
-    <Status xmlns="71af3243-3dd4-4a8d-8c0d-dd76da1f02a5">Not started</Status>
-    <MediaServiceKeyPoints xmlns="71af3243-3dd4-4a8d-8c0d-dd76da1f02a5" xsi:nil="true"/>
-  </documentManagement>
-</p:properties>
-</file>
-
 <file path=customXml/item4.xml><?xml version="1.0" encoding="utf-8"?>
 <b:Sources xmlns:b="http://schemas.openxmlformats.org/officeDocument/2006/bibliography" xmlns="http://schemas.openxmlformats.org/officeDocument/2006/bibliography" SelectedStyle="\APASixthEditionOfficeOnline.xsl" StyleName="APA" Version="6"/>
 </file>
 
 <file path=customXml/itemProps1.xml><?xml version="1.0" encoding="utf-8"?>
+<ds:datastoreItem xmlns:ds="http://schemas.openxmlformats.org/officeDocument/2006/customXml" ds:itemID="{4CF6AFD9-3CE3-4EEA-B705-82EE1111B485}">
+  <ds:schemaRefs>
+    <ds:schemaRef ds:uri="http://schemas.microsoft.com/office/2006/metadata/properties"/>
+    <ds:schemaRef ds:uri="http://schemas.microsoft.com/office/infopath/2007/PartnerControls"/>
+    <ds:schemaRef ds:uri="71af3243-3dd4-4a8d-8c0d-dd76da1f02a5"/>
+  </ds:schemaRefs>
+</ds:datastoreItem>
+</file>
+
+<file path=customXml/itemProps2.xml><?xml version="1.0" encoding="utf-8"?>
+<ds:datastoreItem xmlns:ds="http://schemas.openxmlformats.org/officeDocument/2006/customXml" ds:itemID="{7B9FE982-DDF9-4F2B-80C6-E4D44711D042}">
+  <ds:schemaRefs>
+    <ds:schemaRef ds:uri="http://schemas.microsoft.com/sharepoint/v3/contenttype/forms"/>
+  </ds:schemaRefs>
+</ds:datastoreItem>
+</file>
+
+<file path=customXml/itemProps3.xml><?xml version="1.0" encoding="utf-8"?>
 <ds:datastoreItem xmlns:ds="http://schemas.openxmlformats.org/officeDocument/2006/customXml" ds:itemID="{71F0F5CC-BEDC-4A29-93D8-84A715276015}">
   <ds:schemaRefs>
     <ds:schemaRef ds:uri="http://schemas.microsoft.com/office/2006/metadata/contentType"/>
@@ -26531,26 +26583,8 @@
 </ds:datastoreItem>
 </file>
 
-<file path=customXml/itemProps2.xml><?xml version="1.0" encoding="utf-8"?>
-<ds:datastoreItem xmlns:ds="http://schemas.openxmlformats.org/officeDocument/2006/customXml" ds:itemID="{7B9FE982-DDF9-4F2B-80C6-E4D44711D042}">
-  <ds:schemaRefs>
-    <ds:schemaRef ds:uri="http://schemas.microsoft.com/sharepoint/v3/contenttype/forms"/>
-  </ds:schemaRefs>
-</ds:datastoreItem>
-</file>
-
-<file path=customXml/itemProps3.xml><?xml version="1.0" encoding="utf-8"?>
-<ds:datastoreItem xmlns:ds="http://schemas.openxmlformats.org/officeDocument/2006/customXml" ds:itemID="{4CF6AFD9-3CE3-4EEA-B705-82EE1111B485}">
-  <ds:schemaRefs>
-    <ds:schemaRef ds:uri="http://schemas.microsoft.com/office/2006/metadata/properties"/>
-    <ds:schemaRef ds:uri="http://schemas.microsoft.com/office/infopath/2007/PartnerControls"/>
-    <ds:schemaRef ds:uri="71af3243-3dd4-4a8d-8c0d-dd76da1f02a5"/>
-  </ds:schemaRefs>
-</ds:datastoreItem>
-</file>
-
 <file path=customXml/itemProps4.xml><?xml version="1.0" encoding="utf-8"?>
-<ds:datastoreItem xmlns:ds="http://schemas.openxmlformats.org/officeDocument/2006/customXml" ds:itemID="{3327884D-BD2B-4406-BC82-53D27B604666}">
+<ds:datastoreItem xmlns:ds="http://schemas.openxmlformats.org/officeDocument/2006/customXml" ds:itemID="{D5122A34-27CD-45D7-ACB0-1A1B55D5F1A2}">
   <ds:schemaRefs>
     <ds:schemaRef ds:uri="http://schemas.openxmlformats.org/officeDocument/2006/bibliography"/>
   </ds:schemaRefs>

</xml_diff>